<commit_message>
SergioSoliz: Modelo Contractor - Controllador Contractor CRUD - Prueba tecnica
</commit_message>
<xml_diff>
--- a/prueba_tecnica_laravel.docx
+++ b/prueba_tecnica_laravel.docx
@@ -34,11 +34,45 @@
     </w:p>
     <w:p>
       <w:r>
-        <w:t>Respuesta: ..................................</w:t>
-      </w:r>
-      <w:r>
-        <w:t>......................................................................................</w:t>
-      </w:r>
+        <w:t xml:space="preserve">Respuesta: </w:t>
+      </w:r>
+      <w:proofErr w:type="spellStart"/>
+      <w:r>
+        <w:t>Permiso</w:t>
+      </w:r>
+      <w:proofErr w:type="spellEnd"/>
+      <w:r>
+        <w:t xml:space="preserve"> 600 </w:t>
+      </w:r>
+      <w:proofErr w:type="spellStart"/>
+      <w:r>
+        <w:t>lectura</w:t>
+      </w:r>
+      <w:proofErr w:type="spellEnd"/>
+      <w:r>
+        <w:t xml:space="preserve"> y </w:t>
+      </w:r>
+      <w:proofErr w:type="spellStart"/>
+      <w:r>
+        <w:t>escritura</w:t>
+      </w:r>
+      <w:proofErr w:type="spellEnd"/>
+      <w:r>
+        <w:t xml:space="preserve"> solo para </w:t>
+      </w:r>
+      <w:proofErr w:type="spellStart"/>
+      <w:r>
+        <w:t>el</w:t>
+      </w:r>
+      <w:proofErr w:type="spellEnd"/>
+      <w:r>
+        <w:t xml:space="preserve"> </w:t>
+      </w:r>
+      <w:proofErr w:type="spellStart"/>
+      <w:r>
+        <w:t>administrador</w:t>
+      </w:r>
+      <w:proofErr w:type="spellEnd"/>
       <w:r>
         <w:br/>
       </w:r>
@@ -50,11 +84,18 @@
     </w:p>
     <w:p>
       <w:r>
-        <w:t>Respuesta: ..................................................................................................................</w:t>
-      </w:r>
-      <w:r>
-        <w:t>......</w:t>
-      </w:r>
+        <w:t xml:space="preserve">Respuesta: </w:t>
+      </w:r>
+      <w:r>
+        <w:t xml:space="preserve">php artisan </w:t>
+      </w:r>
+      <w:proofErr w:type="spellStart"/>
+      <w:proofErr w:type="gramStart"/>
+      <w:r>
+        <w:t>cache:clear</w:t>
+      </w:r>
+      <w:proofErr w:type="spellEnd"/>
+      <w:proofErr w:type="gramEnd"/>
       <w:r>
         <w:br/>
       </w:r>
@@ -66,7 +107,10 @@
     </w:p>
     <w:p>
       <w:r>
-        <w:t>Respuesta: ........................................................................................................................</w:t>
+        <w:t xml:space="preserve">Respuesta: </w:t>
+      </w:r>
+      <w:r>
+        <w:tab/>
       </w:r>
       <w:r>
         <w:br/>
@@ -79,26 +123,34 @@
     </w:p>
     <w:p>
       <w:r>
-        <w:t>Respuesta: ...........</w:t>
-      </w:r>
-      <w:r>
-        <w:t>.............................................................................................................</w:t>
-      </w:r>
-      <w:r>
-        <w:br/>
+        <w:t xml:space="preserve">Respuesta: </w:t>
       </w:r>
     </w:p>
     <w:p>
-      <w:r>
-        <w:t>5) Esquema básico de .htaccess para SPA.</w:t>
+      <w:pPr>
+        <w:ind w:firstLine="720"/>
+      </w:pPr>
+      <w:r>
+        <w:t xml:space="preserve">App: </w:t>
+      </w:r>
+      <w:r>
+        <w:t>storage/logs/laravel.log</w:t>
       </w:r>
     </w:p>
     <w:p>
-      <w:r>
-        <w:t>Respuesta: .............................................................................................</w:t>
-      </w:r>
-      <w:r>
-        <w:t>...........................</w:t>
+      <w:pPr>
+        <w:ind w:firstLine="720"/>
+      </w:pPr>
+      <w:proofErr w:type="spellStart"/>
+      <w:r>
+        <w:t>Servidor</w:t>
+      </w:r>
+      <w:proofErr w:type="spellEnd"/>
+      <w:r>
+        <w:t xml:space="preserve"> Apache: </w:t>
+      </w:r>
+      <w:r>
+        <w:t>/var/log/apache2/error.log</w:t>
       </w:r>
       <w:r>
         <w:br/>
@@ -106,77 +158,336 @@
     </w:p>
     <w:p>
       <w:r>
-        <w:t>6) Comando para backup/restore MySQL.</w:t>
+        <w:t>5) Esquema básico de .htaccess para SPA.</w:t>
       </w:r>
     </w:p>
     <w:p>
       <w:r>
         <w:t xml:space="preserve">Respuesta: </w:t>
       </w:r>
-      <w:r>
-        <w:t>........................................................................................................................</w:t>
-      </w:r>
-      <w:r>
-        <w:br/>
-      </w:r>
     </w:p>
     <w:p>
       <w:r>
-        <w:t>7) ¿Qué es OPcache y por qué ayuda?</w:t>
+        <w:t>&lt;</w:t>
+      </w:r>
+      <w:proofErr w:type="spellStart"/>
+      <w:r>
+        <w:t>IfModule</w:t>
+      </w:r>
+      <w:proofErr w:type="spellEnd"/>
+      <w:r>
+        <w:t xml:space="preserve"> </w:t>
+      </w:r>
+      <w:proofErr w:type="spellStart"/>
+      <w:r>
+        <w:t>mod_rewrite.c</w:t>
+      </w:r>
+      <w:proofErr w:type="spellEnd"/>
+      <w:r>
+        <w:t>&gt;</w:t>
       </w:r>
     </w:p>
     <w:p>
       <w:r>
-        <w:t>Respuesta: .......................................................................................</w:t>
-      </w:r>
-      <w:r>
-        <w:t>.................................</w:t>
-      </w:r>
-      <w:r>
-        <w:br/>
+        <w:t xml:space="preserve">    </w:t>
+      </w:r>
+      <w:proofErr w:type="spellStart"/>
+      <w:r>
+        <w:t>RewriteEngine</w:t>
+      </w:r>
+      <w:proofErr w:type="spellEnd"/>
+      <w:r>
+        <w:t xml:space="preserve"> On</w:t>
       </w:r>
     </w:p>
     <w:p>
       <w:r>
-        <w:t>8) Riesgos de exponer .env y cómo evitarlos.</w:t>
+        <w:t xml:space="preserve">    </w:t>
+      </w:r>
+      <w:proofErr w:type="spellStart"/>
+      <w:r>
+        <w:t>RewriteBase</w:t>
+      </w:r>
+      <w:proofErr w:type="spellEnd"/>
+      <w:r>
+        <w:t xml:space="preserve"> /</w:t>
       </w:r>
     </w:p>
     <w:p>
       <w:r>
-        <w:lastRenderedPageBreak/>
-        <w:t>Respuesta: ........................................................................................................................</w:t>
-      </w:r>
-      <w:r>
-        <w:br/>
+        <w:t xml:space="preserve">    </w:t>
+      </w:r>
+      <w:proofErr w:type="spellStart"/>
+      <w:r>
+        <w:t>RewriteRule</w:t>
+      </w:r>
+      <w:proofErr w:type="spellEnd"/>
+      <w:r>
+        <w:t xml:space="preserve"> ^index\.php$ - [L]</w:t>
       </w:r>
     </w:p>
     <w:p>
       <w:r>
-        <w:t>9) Comando ufw para abrir solo 80/443.</w:t>
+        <w:t xml:space="preserve">    </w:t>
+      </w:r>
+      <w:proofErr w:type="spellStart"/>
+      <w:r>
+        <w:t>RewriteCond</w:t>
+      </w:r>
+      <w:proofErr w:type="spellEnd"/>
+      <w:r>
+        <w:t xml:space="preserve"> %{REQUEST_FILENAME</w:t>
+      </w:r>
+      <w:proofErr w:type="gramStart"/>
+      <w:r>
+        <w:t>} !</w:t>
+      </w:r>
+      <w:proofErr w:type="gramEnd"/>
+      <w:r>
+        <w:t>-f</w:t>
       </w:r>
     </w:p>
     <w:p>
       <w:r>
-        <w:t>Resp</w:t>
-      </w:r>
-      <w:r>
-        <w:t>uesta: ........................................................................................................................</w:t>
-      </w:r>
-      <w:r>
-        <w:br/>
+        <w:lastRenderedPageBreak/>
+        <w:t xml:space="preserve">    </w:t>
+      </w:r>
+      <w:proofErr w:type="spellStart"/>
+      <w:r>
+        <w:t>RewriteCond</w:t>
+      </w:r>
+      <w:proofErr w:type="spellEnd"/>
+      <w:r>
+        <w:t xml:space="preserve"> %{REQUEST_FILENAME</w:t>
+      </w:r>
+      <w:proofErr w:type="gramStart"/>
+      <w:r>
+        <w:t>} !</w:t>
+      </w:r>
+      <w:proofErr w:type="gramEnd"/>
+      <w:r>
+        <w:t>-d</w:t>
       </w:r>
     </w:p>
     <w:p>
       <w:r>
-        <w:t>10) Cómo asegurar permisos de storage y bootstrap/cache.</w:t>
+        <w:t xml:space="preserve">    </w:t>
+      </w:r>
+      <w:proofErr w:type="spellStart"/>
+      <w:proofErr w:type="gramStart"/>
+      <w:r>
+        <w:t>RewriteRule</w:t>
+      </w:r>
+      <w:proofErr w:type="spellEnd"/>
+      <w:r>
+        <w:t xml:space="preserve"> .</w:t>
+      </w:r>
+      <w:proofErr w:type="gramEnd"/>
+      <w:r>
+        <w:t xml:space="preserve"> /</w:t>
+      </w:r>
+      <w:proofErr w:type="spellStart"/>
+      <w:r>
+        <w:t>index.php</w:t>
+      </w:r>
+      <w:proofErr w:type="spellEnd"/>
+      <w:r>
+        <w:t xml:space="preserve"> [L]</w:t>
       </w:r>
     </w:p>
     <w:p>
       <w:r>
-        <w:t>Respuesta: ...........................................................</w:t>
-      </w:r>
-      <w:r>
-        <w:t>.............................................................</w:t>
+        <w:t>&lt;/</w:t>
+      </w:r>
+      <w:proofErr w:type="spellStart"/>
+      <w:r>
+        <w:t>IfModule</w:t>
+      </w:r>
+      <w:proofErr w:type="spellEnd"/>
+      <w:r>
+        <w:t>&gt;</w:t>
+      </w:r>
+      <w:r>
+        <w:br/>
+      </w:r>
+    </w:p>
+    <w:p>
+      <w:r>
+        <w:t>6) Comando para backup/restore MySQL.</w:t>
+      </w:r>
+    </w:p>
+    <w:p>
+      <w:r>
+        <w:t>Respuesta: ........................................................................................................................</w:t>
+      </w:r>
+      <w:r>
+        <w:br/>
+      </w:r>
+    </w:p>
+    <w:p>
+      <w:r>
+        <w:t>7) ¿Qué es OPcache y por qué ayuda?</w:t>
+      </w:r>
+    </w:p>
+    <w:p>
+      <w:r>
+        <w:t>Respuesta: ........................................................................................................................</w:t>
+      </w:r>
+      <w:r>
+        <w:br/>
+      </w:r>
+    </w:p>
+    <w:p>
+      <w:r>
+        <w:t>8) Riesgos de exponer .env y cómo evitarlos.</w:t>
+      </w:r>
+    </w:p>
+    <w:p>
+      <w:r>
+        <w:t xml:space="preserve">Respuesta: </w:t>
+      </w:r>
+      <w:proofErr w:type="spellStart"/>
+      <w:r>
+        <w:t>Filtracion</w:t>
+      </w:r>
+      <w:proofErr w:type="spellEnd"/>
+      <w:r>
+        <w:t xml:space="preserve"> de </w:t>
+      </w:r>
+      <w:proofErr w:type="spellStart"/>
+      <w:r>
+        <w:t>informacion</w:t>
+      </w:r>
+      <w:proofErr w:type="spellEnd"/>
+      <w:r>
+        <w:t xml:space="preserve"> </w:t>
+      </w:r>
+      <w:proofErr w:type="spellStart"/>
+      <w:r>
+        <w:t>delicada</w:t>
+      </w:r>
+      <w:proofErr w:type="spellEnd"/>
+      <w:r>
+        <w:t xml:space="preserve"> e </w:t>
+      </w:r>
+      <w:proofErr w:type="spellStart"/>
+      <w:r>
+        <w:t>importante</w:t>
+      </w:r>
+      <w:proofErr w:type="spellEnd"/>
+      <w:r>
+        <w:t xml:space="preserve"> </w:t>
+      </w:r>
+      <w:proofErr w:type="spellStart"/>
+      <w:r>
+        <w:t>como</w:t>
+      </w:r>
+      <w:proofErr w:type="spellEnd"/>
+      <w:r>
+        <w:t xml:space="preserve"> </w:t>
+      </w:r>
+      <w:proofErr w:type="spellStart"/>
+      <w:r>
+        <w:t>accesos</w:t>
+      </w:r>
+      <w:proofErr w:type="spellEnd"/>
+      <w:r>
+        <w:t xml:space="preserve"> a base de </w:t>
+      </w:r>
+      <w:proofErr w:type="spellStart"/>
+      <w:r>
+        <w:t>datos</w:t>
+      </w:r>
+      <w:proofErr w:type="spellEnd"/>
+      <w:r>
+        <w:t xml:space="preserve"> </w:t>
+      </w:r>
+      <w:proofErr w:type="spellStart"/>
+      <w:r>
+        <w:t>apis</w:t>
+      </w:r>
+      <w:proofErr w:type="spellEnd"/>
+      <w:r>
+        <w:t xml:space="preserve"> y keys, </w:t>
+      </w:r>
+      <w:proofErr w:type="spellStart"/>
+      <w:r>
+        <w:t>como</w:t>
+      </w:r>
+      <w:proofErr w:type="spellEnd"/>
+      <w:r>
+        <w:t xml:space="preserve"> </w:t>
+      </w:r>
+      <w:proofErr w:type="spellStart"/>
+      <w:r>
+        <w:t>evitarlas</w:t>
+      </w:r>
+      <w:proofErr w:type="spellEnd"/>
+      <w:r>
+        <w:t xml:space="preserve"> </w:t>
+      </w:r>
+      <w:proofErr w:type="spellStart"/>
+      <w:r>
+        <w:t>nunca</w:t>
+      </w:r>
+      <w:proofErr w:type="spellEnd"/>
+      <w:r>
+        <w:t xml:space="preserve"> </w:t>
+      </w:r>
+      <w:proofErr w:type="spellStart"/>
+      <w:r>
+        <w:t>subir</w:t>
+      </w:r>
+      <w:proofErr w:type="spellEnd"/>
+      <w:r>
+        <w:t xml:space="preserve"> </w:t>
+      </w:r>
+      <w:proofErr w:type="spellStart"/>
+      <w:proofErr w:type="gramStart"/>
+      <w:r>
+        <w:t>el</w:t>
+      </w:r>
+      <w:proofErr w:type="spellEnd"/>
+      <w:r>
+        <w:t xml:space="preserve"> .env</w:t>
+      </w:r>
+      <w:proofErr w:type="gramEnd"/>
+      <w:r>
+        <w:t xml:space="preserve"> a un </w:t>
+      </w:r>
+      <w:proofErr w:type="spellStart"/>
+      <w:r>
+        <w:t>repositorio</w:t>
+      </w:r>
+      <w:proofErr w:type="spellEnd"/>
+      <w:r>
+        <w:t xml:space="preserve"> </w:t>
+      </w:r>
+      <w:r>
+        <w:br/>
+      </w:r>
+    </w:p>
+    <w:p>
+      <w:r>
+        <w:t>9) Comando ufw para abrir solo 80/443.</w:t>
+      </w:r>
+    </w:p>
+    <w:p>
+      <w:r>
+        <w:t>Respuesta: ........................................................................................................................</w:t>
+      </w:r>
+      <w:r>
+        <w:br/>
+      </w:r>
+    </w:p>
+    <w:p>
+      <w:r>
+        <w:t>10) Cómo asegurar permisos de storage y bootstrap/cache.</w:t>
+      </w:r>
+    </w:p>
+    <w:p>
+      <w:r>
+        <w:t>Respuesta: ........................................................................................................................</w:t>
       </w:r>
       <w:r>
         <w:br/>
@@ -192,38 +503,207 @@
     </w:p>
     <w:p>
       <w:r>
-        <w:t>1) Top 3 categorías por promedio de rating.</w:t>
+        <w:t xml:space="preserve">1) Top 3 </w:t>
+      </w:r>
+      <w:proofErr w:type="spellStart"/>
+      <w:r>
+        <w:t>categorías</w:t>
+      </w:r>
+      <w:proofErr w:type="spellEnd"/>
+      <w:r>
+        <w:t xml:space="preserve"> por promedio de rating.</w:t>
       </w:r>
       <w:r>
         <w:br/>
-        <w:t>Respuesta SQL: ........................................................................................................................</w:t>
-      </w:r>
-      <w:r>
-        <w:br/>
+        <w:t xml:space="preserve">Respuesta SQL: </w:t>
       </w:r>
     </w:p>
     <w:p>
       <w:r>
-        <w:t>2) Conteo de favoritos en restaurantes especiales.</w:t>
-      </w:r>
-      <w:r>
-        <w:br/>
-        <w:t>Respuesta SQL: ........................................................................................................................</w:t>
-      </w:r>
-      <w:r>
-        <w:br/>
-      </w:r>
+        <w:t xml:space="preserve">SELECT c.name AS </w:t>
+      </w:r>
+      <w:proofErr w:type="spellStart"/>
+      <w:r>
+        <w:t>categoria</w:t>
+      </w:r>
+      <w:proofErr w:type="spellEnd"/>
+      <w:r>
+        <w:t>, AVG(</w:t>
+      </w:r>
+      <w:proofErr w:type="spellStart"/>
+      <w:proofErr w:type="gramStart"/>
+      <w:r>
+        <w:t>r.rating</w:t>
+      </w:r>
+      <w:proofErr w:type="spellEnd"/>
+      <w:proofErr w:type="gramEnd"/>
+      <w:r>
+        <w:t xml:space="preserve">) AS </w:t>
+      </w:r>
+      <w:proofErr w:type="spellStart"/>
+      <w:r>
+        <w:t>promedio_rating</w:t>
+      </w:r>
+      <w:proofErr w:type="spellEnd"/>
     </w:p>
     <w:p>
       <w:r>
+        <w:t>FROM restaurants r</w:t>
+      </w:r>
+    </w:p>
+    <w:p>
+      <w:r>
+        <w:t xml:space="preserve">JOIN categories c ON </w:t>
+      </w:r>
+      <w:proofErr w:type="spellStart"/>
+      <w:proofErr w:type="gramStart"/>
+      <w:r>
+        <w:t>r.category</w:t>
+      </w:r>
+      <w:proofErr w:type="gramEnd"/>
+      <w:r>
+        <w:t>_id</w:t>
+      </w:r>
+      <w:proofErr w:type="spellEnd"/>
+      <w:r>
+        <w:t xml:space="preserve"> = c.id</w:t>
+      </w:r>
+    </w:p>
+    <w:p>
+      <w:r>
+        <w:t>GROUP BY c.id, c.name</w:t>
+      </w:r>
+    </w:p>
+    <w:p>
+      <w:r>
+        <w:t xml:space="preserve">ORDER BY </w:t>
+      </w:r>
+      <w:proofErr w:type="spellStart"/>
+      <w:r>
+        <w:t>promedio_rating</w:t>
+      </w:r>
+      <w:proofErr w:type="spellEnd"/>
+      <w:r>
+        <w:t xml:space="preserve"> DESC</w:t>
+      </w:r>
+    </w:p>
+    <w:p>
+      <w:r>
+        <w:lastRenderedPageBreak/>
+        <w:t>LIMIT 3;</w:t>
+      </w:r>
+    </w:p>
+    <w:p>
+      <w:r>
+        <w:t>2) Conteo de favoritos en restaurantes especiales.</w:t>
+      </w:r>
+      <w:r>
+        <w:br/>
+        <w:t xml:space="preserve">Respuesta SQL: </w:t>
+      </w:r>
+    </w:p>
+    <w:p>
+      <w:r>
+        <w:t xml:space="preserve">SELECT r.name, COUNT(f.id) AS </w:t>
+      </w:r>
+      <w:proofErr w:type="spellStart"/>
+      <w:r>
+        <w:t>total_favoritos</w:t>
+      </w:r>
+      <w:proofErr w:type="spellEnd"/>
+    </w:p>
+    <w:p>
+      <w:r>
+        <w:t>FROM restaurants r</w:t>
+      </w:r>
+    </w:p>
+    <w:p>
+      <w:r>
+        <w:t xml:space="preserve">LEFT JOIN favorites f ON </w:t>
+      </w:r>
+      <w:proofErr w:type="spellStart"/>
+      <w:proofErr w:type="gramStart"/>
+      <w:r>
+        <w:t>f.restaurant</w:t>
+      </w:r>
+      <w:proofErr w:type="gramEnd"/>
+      <w:r>
+        <w:t>_id</w:t>
+      </w:r>
+      <w:proofErr w:type="spellEnd"/>
+      <w:r>
+        <w:t xml:space="preserve"> = r.id</w:t>
+      </w:r>
+    </w:p>
+    <w:p>
+      <w:r>
+        <w:t xml:space="preserve">WHERE </w:t>
+      </w:r>
+      <w:proofErr w:type="spellStart"/>
+      <w:r>
+        <w:t>r.is_special</w:t>
+      </w:r>
+      <w:proofErr w:type="spellEnd"/>
+      <w:r>
+        <w:t xml:space="preserve"> = 1</w:t>
+      </w:r>
+    </w:p>
+    <w:p>
+      <w:r>
+        <w:t>GROUP BY r.id, r.name;</w:t>
+      </w:r>
+      <w:r>
+        <w:br/>
+      </w:r>
+    </w:p>
+    <w:p>
+      <w:r>
         <w:t>3) Restaurantes con nombre duplicado.</w:t>
       </w:r>
       <w:r>
         <w:br/>
-        <w:t>Respuesta SQL: .............</w:t>
-      </w:r>
-      <w:r>
-        <w:t>...........................................................................................................</w:t>
+        <w:t xml:space="preserve">Respuesta SQL: </w:t>
+      </w:r>
+    </w:p>
+    <w:p>
+      <w:r>
+        <w:t xml:space="preserve">SELECT name, </w:t>
+      </w:r>
+      <w:proofErr w:type="gramStart"/>
+      <w:r>
+        <w:t>COUNT(</w:t>
+      </w:r>
+      <w:proofErr w:type="gramEnd"/>
+      <w:r>
+        <w:t xml:space="preserve">*) AS </w:t>
+      </w:r>
+      <w:proofErr w:type="spellStart"/>
+      <w:r>
+        <w:t>cantidad</w:t>
+      </w:r>
+      <w:proofErr w:type="spellEnd"/>
+    </w:p>
+    <w:p>
+      <w:r>
+        <w:t>FROM restaurants</w:t>
+      </w:r>
+    </w:p>
+    <w:p>
+      <w:r>
+        <w:t>GROUP BY name</w:t>
+      </w:r>
+    </w:p>
+    <w:p>
+      <w:r>
+        <w:t xml:space="preserve">HAVING </w:t>
+      </w:r>
+      <w:proofErr w:type="gramStart"/>
+      <w:r>
+        <w:t>COUNT(</w:t>
+      </w:r>
+      <w:proofErr w:type="gramEnd"/>
+      <w:r>
+        <w:t>*) &gt; 1;</w:t>
       </w:r>
       <w:r>
         <w:br/>
@@ -253,8 +733,6 @@
       </w:r>
       <w:r>
         <w:br/>
-      </w:r>
-      <w:r>
         <w:t xml:space="preserve">    $q = Restaurant::query()-&gt;with('category');</w:t>
       </w:r>
       <w:r>
@@ -283,10 +761,7 @@
       </w:r>
       <w:r>
         <w:br/>
-        <w:t xml:space="preserve">    return RestaurantResource:</w:t>
-      </w:r>
-      <w:r>
-        <w:t>:collection(</w:t>
+        <w:t xml:space="preserve">    return RestaurantResource::collection(</w:t>
       </w:r>
       <w:r>
         <w:br/>
@@ -309,30 +784,189 @@
     </w:p>
     <w:p>
       <w:r>
-        <w:t>Respuesta: ........................................................................................................................</w:t>
-      </w:r>
-      <w:r>
-        <w:br/>
-      </w:r>
-      <w:r>
-        <w:br/>
-      </w:r>
-      <w:r>
-        <w:br/>
-      </w:r>
-      <w:r>
-        <w:br/>
+        <w:t xml:space="preserve">Respuesta: </w:t>
+      </w:r>
+    </w:p>
+    <w:p>
+      <w:proofErr w:type="spellStart"/>
+      <w:r>
+        <w:t>Inyección</w:t>
+      </w:r>
+      <w:proofErr w:type="spellEnd"/>
+      <w:r>
+        <w:t xml:space="preserve"> de cache global: restaurants es </w:t>
+      </w:r>
+      <w:proofErr w:type="spellStart"/>
+      <w:r>
+        <w:t>fija</w:t>
+      </w:r>
+      <w:proofErr w:type="spellEnd"/>
+      <w:r>
+        <w:t xml:space="preserve">, no </w:t>
+      </w:r>
+      <w:proofErr w:type="spellStart"/>
+      <w:r>
+        <w:t>depende</w:t>
+      </w:r>
+      <w:proofErr w:type="spellEnd"/>
+      <w:r>
+        <w:t xml:space="preserve"> de </w:t>
+      </w:r>
+      <w:proofErr w:type="spellStart"/>
+      <w:r>
+        <w:t>filtro</w:t>
+      </w:r>
+      <w:proofErr w:type="spellEnd"/>
+      <w:r>
+        <w:t xml:space="preserve">. los </w:t>
+      </w:r>
+      <w:proofErr w:type="spellStart"/>
+      <w:r>
+        <w:t>usuarios</w:t>
+      </w:r>
+      <w:proofErr w:type="spellEnd"/>
+      <w:r>
+        <w:t xml:space="preserve"> </w:t>
+      </w:r>
+      <w:proofErr w:type="spellStart"/>
+      <w:r>
+        <w:t>obtendrán</w:t>
+      </w:r>
+      <w:proofErr w:type="spellEnd"/>
+      <w:r>
+        <w:t xml:space="preserve"> </w:t>
+      </w:r>
+      <w:proofErr w:type="spellStart"/>
+      <w:r>
+        <w:t>el</w:t>
+      </w:r>
+      <w:proofErr w:type="spellEnd"/>
+      <w:r>
+        <w:t xml:space="preserve"> </w:t>
+      </w:r>
+      <w:proofErr w:type="spellStart"/>
+      <w:r>
+        <w:t>mismo</w:t>
+      </w:r>
+      <w:proofErr w:type="spellEnd"/>
+      <w:r>
+        <w:t xml:space="preserve"> </w:t>
+      </w:r>
+      <w:proofErr w:type="spellStart"/>
+      <w:r>
+        <w:t>resultado</w:t>
+      </w:r>
+      <w:proofErr w:type="spellEnd"/>
+      <w:r>
+        <w:t xml:space="preserve"> </w:t>
+      </w:r>
+      <w:proofErr w:type="spellStart"/>
+      <w:r>
+        <w:t>cacheado</w:t>
+      </w:r>
+      <w:proofErr w:type="spellEnd"/>
+      <w:r>
+        <w:t xml:space="preserve">, </w:t>
+      </w:r>
+      <w:proofErr w:type="spellStart"/>
+      <w:r>
+        <w:t>ignorando</w:t>
+      </w:r>
+      <w:proofErr w:type="spellEnd"/>
+      <w:r>
+        <w:t xml:space="preserve"> </w:t>
+      </w:r>
+      <w:proofErr w:type="spellStart"/>
+      <w:r>
+        <w:t>filtros</w:t>
+      </w:r>
+      <w:proofErr w:type="spellEnd"/>
+      <w:r>
+        <w:t>.</w:t>
+      </w:r>
+    </w:p>
+    <w:p>
+      <w:r>
+        <w:t xml:space="preserve">SQL Injection: </w:t>
+      </w:r>
+      <w:r>
+        <w:t>e</w:t>
+      </w:r>
+      <w:r>
+        <w:t xml:space="preserve">loquent </w:t>
+      </w:r>
+      <w:proofErr w:type="spellStart"/>
+      <w:r>
+        <w:t>maneja</w:t>
+      </w:r>
+      <w:proofErr w:type="spellEnd"/>
+      <w:r>
+        <w:t xml:space="preserve"> binding, interpolar $request-&gt;search es </w:t>
+      </w:r>
+      <w:proofErr w:type="spellStart"/>
+      <w:r>
+        <w:t>malo</w:t>
+      </w:r>
+      <w:proofErr w:type="spellEnd"/>
+      <w:r>
+        <w:t xml:space="preserve"> </w:t>
+      </w:r>
+      <w:proofErr w:type="spellStart"/>
+      <w:r>
+        <w:t>si</w:t>
+      </w:r>
+      <w:proofErr w:type="spellEnd"/>
+      <w:r>
+        <w:t xml:space="preserve"> se cambia a query r</w:t>
+      </w:r>
+      <w:r>
+        <w:t>aw</w:t>
+      </w:r>
+      <w:r>
+        <w:t xml:space="preserve">. </w:t>
+      </w:r>
+      <w:r>
+        <w:t xml:space="preserve">Es </w:t>
+      </w:r>
+      <w:proofErr w:type="spellStart"/>
+      <w:r>
+        <w:t>m</w:t>
+      </w:r>
+      <w:r>
+        <w:t>ejor</w:t>
+      </w:r>
+      <w:proofErr w:type="spellEnd"/>
+      <w:r>
+        <w:t xml:space="preserve"> usar binding: -&gt;</w:t>
+      </w:r>
+      <w:proofErr w:type="gramStart"/>
+      <w:r>
+        <w:t>where(</w:t>
+      </w:r>
+      <w:proofErr w:type="gramEnd"/>
+      <w:r>
+        <w:t>'name', 'like', "%{$request-&gt;search}%").</w:t>
       </w:r>
     </w:p>
     <w:p>
       <w:pPr>
         <w:pStyle w:val="Ttulo1"/>
       </w:pPr>
-      <w:r>
-        <w:t>Rúbrica de Evaluación (100 p</w:t>
-      </w:r>
-      <w:r>
-        <w:t>ts)</w:t>
+      <w:proofErr w:type="spellStart"/>
+      <w:r>
+        <w:t>Rúbrica</w:t>
+      </w:r>
+      <w:proofErr w:type="spellEnd"/>
+      <w:r>
+        <w:t xml:space="preserve"> de </w:t>
+      </w:r>
+      <w:proofErr w:type="spellStart"/>
+      <w:r>
+        <w:t>Evaluación</w:t>
+      </w:r>
+      <w:proofErr w:type="spellEnd"/>
+      <w:r>
+        <w:t xml:space="preserve"> (100 pts)</w:t>
       </w:r>
     </w:p>
     <w:p>
@@ -862,11 +1496,6 @@
     <w:lsdException w:name="Book Title" w:uiPriority="33" w:qFormat="1"/>
     <w:lsdException w:name="Bibliography" w:semiHidden="1" w:uiPriority="37" w:unhideWhenUsed="1"/>
     <w:lsdException w:name="TOC Heading" w:semiHidden="1" w:uiPriority="39" w:unhideWhenUsed="1" w:qFormat="1"/>
-    <w:lsdException w:name="Plain Table 5" w:semiHidden="1" w:unhideWhenUsed="1"/>
-    <w:lsdException w:name="Grid Table Light" w:semiHidden="1" w:unhideWhenUsed="1"/>
-    <w:lsdException w:name="Grid Table 1 Light" w:semiHidden="1" w:unhideWhenUsed="1"/>
-    <w:lsdException w:name="Grid Table 2" w:semiHidden="1" w:unhideWhenUsed="1"/>
-    <w:lsdException w:name="Grid Table 3" w:semiHidden="1" w:unhideWhenUsed="1"/>
     <w:lsdException w:name="Grid Table 4" w:uiPriority="49"/>
     <w:lsdException w:name="Grid Table 5 Dark" w:uiPriority="50"/>
     <w:lsdException w:name="Grid Table 6 Colorful" w:uiPriority="51"/>
@@ -11964,6 +12593,36 @@
         <w:shd w:val="clear" w:color="auto" w:fill="FBCAA2" w:themeFill="accent6" w:themeFillTint="7F"/>
       </w:tcPr>
     </w:tblStylePr>
+  </w:style>
+  <w:style w:type="paragraph" w:styleId="NormalWeb">
+    <w:name w:val="Normal (Web)"/>
+    <w:basedOn w:val="Normal"/>
+    <w:uiPriority w:val="99"/>
+    <w:semiHidden/>
+    <w:unhideWhenUsed/>
+    <w:rsid w:val="00EF265F"/>
+    <w:pPr>
+      <w:spacing w:before="100" w:beforeAutospacing="1" w:after="100" w:afterAutospacing="1" w:line="240" w:lineRule="auto"/>
+    </w:pPr>
+    <w:rPr>
+      <w:rFonts w:ascii="Times New Roman" w:eastAsia="Times New Roman" w:hAnsi="Times New Roman" w:cs="Times New Roman"/>
+      <w:sz w:val="24"/>
+      <w:szCs w:val="24"/>
+      <w:lang w:val="es-ES" w:eastAsia="es-ES"/>
+    </w:rPr>
+  </w:style>
+  <w:style w:type="character" w:styleId="CdigoHTML">
+    <w:name w:val="HTML Code"/>
+    <w:basedOn w:val="Fuentedeprrafopredeter"/>
+    <w:uiPriority w:val="99"/>
+    <w:semiHidden/>
+    <w:unhideWhenUsed/>
+    <w:rsid w:val="00EF265F"/>
+    <w:rPr>
+      <w:rFonts w:ascii="Courier New" w:eastAsia="Times New Roman" w:hAnsi="Courier New" w:cs="Courier New"/>
+      <w:sz w:val="20"/>
+      <w:szCs w:val="20"/>
+    </w:rPr>
   </w:style>
 </w:styles>
 </file>

</xml_diff>